<commit_message>
Blockchain pull&validation, login/registration forms enhanced, minor bugs fix
</commit_message>
<xml_diff>
--- a/docs/I4_Diario_Progetto_Barcoin.docx
+++ b/docs/I4_Diario_Progetto_Barcoin.docx
@@ -200,16 +200,37 @@
       <w:r>
         <w:t>29.01.19</w:t>
       </w:r>
-      <w:bookmarkStart w:id="0" w:name="_GoBack"/>
-      <w:bookmarkEnd w:id="0"/>
     </w:p>
-    <w:p/>
+    <w:p>
+      <w:r>
+        <w:t>Data la difficoltà aggiunta dal sistema di interessi o ricompense, abbiamo pensato di momentaneamente ignorare questa funzionalità e di utilizzare un modello comune di blockchain, dove i trasferimenti sono ad un’unica via senza nessun obbligo sia dai mittenti che riceventi.</w:t>
+      </w:r>
+    </w:p>
+    <w:p>
+      <w:pPr>
+        <w:pStyle w:val="Titolo1"/>
+      </w:pPr>
+      <w:r>
+        <w:t>04.02.19</w:t>
+      </w:r>
+    </w:p>
     <w:p>
       <w:pPr>
         <w:tabs>
           <w:tab w:val="left" w:pos="8650"/>
         </w:tabs>
       </w:pPr>
+      <w:r>
+        <w:t xml:space="preserve">Le chiavi private e pubbliche di ogni utente verranno salvata localmente </w:t>
+      </w:r>
+      <w:r>
+        <w:t>all’interno della macchina di creazione dell’account</w:t>
+      </w:r>
+      <w:r>
+        <w:t>.</w:t>
+      </w:r>
+      <w:bookmarkStart w:id="0" w:name="_GoBack"/>
+      <w:bookmarkEnd w:id="0"/>
       <w:r>
         <w:tab/>
       </w:r>
@@ -315,27 +336,14 @@
     <w:r>
       <w:t>/</w:t>
     </w:r>
-    <w:r>
-      <w:fldChar w:fldCharType="begin"/>
-    </w:r>
-    <w:r>
-      <w:instrText xml:space="preserve"> NUMPAGES  \* Arabic  \* MERGEFORMAT </w:instrText>
-    </w:r>
-    <w:r>
-      <w:fldChar w:fldCharType="separate"/>
-    </w:r>
-    <w:r>
-      <w:rPr>
-        <w:noProof/>
-      </w:rPr>
-      <w:t>1</w:t>
-    </w:r>
-    <w:r>
-      <w:rPr>
-        <w:noProof/>
-      </w:rPr>
-      <w:fldChar w:fldCharType="end"/>
-    </w:r>
+    <w:fldSimple w:instr=" NUMPAGES  \* Arabic  \* MERGEFORMAT ">
+      <w:r>
+        <w:rPr>
+          <w:noProof/>
+        </w:rPr>
+        <w:t>1</w:t>
+      </w:r>
+    </w:fldSimple>
   </w:p>
 </w:ftr>
 </file>
@@ -4074,7 +4082,7 @@
 </file>
 
 <file path=customXml/itemProps1.xml><?xml version="1.0" encoding="utf-8"?>
-<ds:datastoreItem xmlns:ds="http://schemas.openxmlformats.org/officeDocument/2006/customXml" ds:itemID="{86A2CAC9-D91F-4FE3-B52F-43948DA4A9F7}">
+<ds:datastoreItem xmlns:ds="http://schemas.openxmlformats.org/officeDocument/2006/customXml" ds:itemID="{6AAAB0C6-6E1A-4CE9-98E7-F30B121D3F04}">
   <ds:schemaRefs>
     <ds:schemaRef ds:uri="http://schemas.openxmlformats.org/officeDocument/2006/bibliography"/>
   </ds:schemaRefs>

</xml_diff>